<commit_message>
change about me statement
</commit_message>
<xml_diff>
--- a/aboutKeegan.docx
+++ b/aboutKeegan.docx
@@ -6,6 +6,309 @@
       <w:pPr>
         <w:shd w:val="clear" w:color="auto" w:fill="FFFFFF"/>
         <w:spacing w:before="100" w:beforeAutospacing="1" w:after="100" w:afterAutospacing="1"/>
+        <w:jc w:val="both"/>
+        <w:rPr>
+          <w:rFonts w:ascii="Arial" w:eastAsia="Times New Roman" w:hAnsi="Arial" w:cs="Arial"/>
+          <w:color w:val="222222"/>
+          <w:sz w:val="26"/>
+          <w:szCs w:val="26"/>
+        </w:rPr>
+      </w:pPr>
+      <w:r>
+        <w:rPr>
+          <w:rFonts w:ascii="Arial" w:eastAsia="Times New Roman" w:hAnsi="Arial" w:cs="Arial"/>
+          <w:color w:val="222222"/>
+          <w:sz w:val="26"/>
+          <w:szCs w:val="26"/>
+        </w:rPr>
+        <w:t>I am a complex individual</w:t>
+      </w:r>
+    </w:p>
+    <w:p>
+      <w:pPr>
+        <w:shd w:val="clear" w:color="auto" w:fill="FFFFFF"/>
+        <w:spacing w:before="100" w:beforeAutospacing="1" w:after="100" w:afterAutospacing="1"/>
+        <w:jc w:val="both"/>
+        <w:rPr>
+          <w:rFonts w:ascii="Arial" w:eastAsia="Times New Roman" w:hAnsi="Arial" w:cs="Arial"/>
+          <w:color w:val="222222"/>
+          <w:sz w:val="26"/>
+          <w:szCs w:val="26"/>
+        </w:rPr>
+      </w:pPr>
+      <w:r>
+        <w:rPr>
+          <w:rFonts w:ascii="Arial" w:eastAsia="Times New Roman" w:hAnsi="Arial" w:cs="Arial"/>
+          <w:color w:val="222222"/>
+          <w:sz w:val="26"/>
+          <w:szCs w:val="26"/>
+        </w:rPr>
+        <w:t>I am a child of God and a mother to 3 beautiful children.</w:t>
+      </w:r>
+    </w:p>
+    <w:p>
+      <w:pPr>
+        <w:shd w:val="clear" w:color="auto" w:fill="FFFFFF"/>
+        <w:spacing w:before="100" w:beforeAutospacing="1" w:after="100" w:afterAutospacing="1"/>
+        <w:jc w:val="both"/>
+        <w:rPr>
+          <w:rFonts w:ascii="Arial" w:eastAsia="Times New Roman" w:hAnsi="Arial" w:cs="Arial"/>
+          <w:color w:val="222222"/>
+          <w:sz w:val="26"/>
+          <w:szCs w:val="26"/>
+        </w:rPr>
+      </w:pPr>
+      <w:r>
+        <w:rPr>
+          <w:rFonts w:ascii="Arial" w:eastAsia="Times New Roman" w:hAnsi="Arial" w:cs="Arial"/>
+          <w:color w:val="222222"/>
+          <w:sz w:val="26"/>
+          <w:szCs w:val="26"/>
+        </w:rPr>
+        <w:t>I love to teach others and am a life-long learner.</w:t>
+      </w:r>
+    </w:p>
+    <w:p>
+      <w:pPr>
+        <w:shd w:val="clear" w:color="auto" w:fill="FFFFFF"/>
+        <w:spacing w:before="100" w:beforeAutospacing="1" w:after="100" w:afterAutospacing="1"/>
+        <w:jc w:val="both"/>
+        <w:rPr>
+          <w:rFonts w:ascii="Arial" w:eastAsia="Times New Roman" w:hAnsi="Arial" w:cs="Arial"/>
+          <w:color w:val="222222"/>
+          <w:sz w:val="26"/>
+          <w:szCs w:val="26"/>
+        </w:rPr>
+      </w:pPr>
+      <w:r>
+        <w:rPr>
+          <w:rFonts w:ascii="Arial" w:eastAsia="Times New Roman" w:hAnsi="Arial" w:cs="Arial"/>
+          <w:color w:val="222222"/>
+          <w:sz w:val="26"/>
+          <w:szCs w:val="26"/>
+        </w:rPr>
+        <w:t>I am a developer, artist, creator, and problem solver who is in awe of</w:t>
+      </w:r>
+    </w:p>
+    <w:p>
+      <w:pPr>
+        <w:shd w:val="clear" w:color="auto" w:fill="FFFFFF"/>
+        <w:spacing w:before="100" w:beforeAutospacing="1" w:after="100" w:afterAutospacing="1"/>
+        <w:jc w:val="both"/>
+        <w:rPr>
+          <w:rFonts w:ascii="Arial" w:eastAsia="Times New Roman" w:hAnsi="Arial" w:cs="Arial"/>
+          <w:color w:val="222222"/>
+          <w:sz w:val="26"/>
+          <w:szCs w:val="26"/>
+        </w:rPr>
+      </w:pPr>
+      <w:r>
+        <w:rPr>
+          <w:rFonts w:ascii="Arial" w:eastAsia="Times New Roman" w:hAnsi="Arial" w:cs="Arial"/>
+          <w:color w:val="222222"/>
+          <w:sz w:val="26"/>
+          <w:szCs w:val="26"/>
+        </w:rPr>
+        <w:t>all the beauty that God and people create and contribute to this</w:t>
+      </w:r>
+    </w:p>
+    <w:p>
+      <w:pPr>
+        <w:shd w:val="clear" w:color="auto" w:fill="FFFFFF"/>
+        <w:spacing w:before="100" w:beforeAutospacing="1" w:after="100" w:afterAutospacing="1"/>
+        <w:jc w:val="both"/>
+        <w:rPr>
+          <w:rFonts w:ascii="Arial" w:eastAsia="Times New Roman" w:hAnsi="Arial" w:cs="Arial"/>
+          <w:color w:val="222222"/>
+          <w:sz w:val="26"/>
+          <w:szCs w:val="26"/>
+        </w:rPr>
+      </w:pPr>
+      <w:r>
+        <w:rPr>
+          <w:rFonts w:ascii="Arial" w:eastAsia="Times New Roman" w:hAnsi="Arial" w:cs="Arial"/>
+          <w:color w:val="222222"/>
+          <w:sz w:val="26"/>
+          <w:szCs w:val="26"/>
+        </w:rPr>
+        <w:t>this world.  I consider myself to be a social introvert.</w:t>
+      </w:r>
+    </w:p>
+    <w:p>
+      <w:pPr>
+        <w:shd w:val="clear" w:color="auto" w:fill="FFFFFF"/>
+        <w:spacing w:before="100" w:beforeAutospacing="1" w:after="100" w:afterAutospacing="1"/>
+        <w:jc w:val="both"/>
+        <w:rPr>
+          <w:rFonts w:ascii="Arial" w:eastAsia="Times New Roman" w:hAnsi="Arial" w:cs="Arial"/>
+          <w:color w:val="222222"/>
+          <w:sz w:val="26"/>
+          <w:szCs w:val="26"/>
+        </w:rPr>
+      </w:pPr>
+      <w:r>
+        <w:rPr>
+          <w:rFonts w:ascii="Arial" w:eastAsia="Times New Roman" w:hAnsi="Arial" w:cs="Arial"/>
+          <w:color w:val="222222"/>
+          <w:sz w:val="26"/>
+          <w:szCs w:val="26"/>
+        </w:rPr>
+        <w:t>I am determined, yet flexible, passionate, but light-hearted.</w:t>
+      </w:r>
+    </w:p>
+    <w:p>
+      <w:pPr>
+        <w:shd w:val="clear" w:color="auto" w:fill="FFFFFF"/>
+        <w:spacing w:before="100" w:beforeAutospacing="1" w:after="100" w:afterAutospacing="1"/>
+        <w:jc w:val="both"/>
+        <w:rPr>
+          <w:rFonts w:ascii="Arial" w:eastAsia="Times New Roman" w:hAnsi="Arial" w:cs="Arial"/>
+          <w:color w:val="222222"/>
+          <w:sz w:val="26"/>
+          <w:szCs w:val="26"/>
+        </w:rPr>
+      </w:pPr>
+      <w:r>
+        <w:rPr>
+          <w:rFonts w:ascii="Arial" w:eastAsia="Times New Roman" w:hAnsi="Arial" w:cs="Arial"/>
+          <w:color w:val="222222"/>
+          <w:sz w:val="26"/>
+          <w:szCs w:val="26"/>
+        </w:rPr>
+        <w:t>I desire to travel more and to be truly present at home.  I am striving for</w:t>
+      </w:r>
+    </w:p>
+    <w:p>
+      <w:pPr>
+        <w:shd w:val="clear" w:color="auto" w:fill="FFFFFF"/>
+        <w:spacing w:before="100" w:beforeAutospacing="1" w:after="100" w:afterAutospacing="1"/>
+        <w:jc w:val="both"/>
+        <w:rPr>
+          <w:rFonts w:ascii="Arial" w:eastAsia="Times New Roman" w:hAnsi="Arial" w:cs="Arial"/>
+          <w:color w:val="222222"/>
+          <w:sz w:val="26"/>
+          <w:szCs w:val="26"/>
+        </w:rPr>
+      </w:pPr>
+      <w:r>
+        <w:rPr>
+          <w:rFonts w:ascii="Arial" w:eastAsia="Times New Roman" w:hAnsi="Arial" w:cs="Arial"/>
+          <w:color w:val="222222"/>
+          <w:sz w:val="26"/>
+          <w:szCs w:val="26"/>
+        </w:rPr>
+        <w:t xml:space="preserve">balance </w:t>
+      </w:r>
+      <w:r>
+        <w:rPr>
+          <w:rFonts w:ascii="Arial" w:eastAsia="Times New Roman" w:hAnsi="Arial" w:cs="Arial"/>
+          <w:color w:val="222222"/>
+          <w:sz w:val="26"/>
+          <w:szCs w:val="26"/>
+        </w:rPr>
+        <w:t>while</w:t>
+      </w:r>
+      <w:r>
+        <w:rPr>
+          <w:rFonts w:ascii="Arial" w:eastAsia="Times New Roman" w:hAnsi="Arial" w:cs="Arial"/>
+          <w:color w:val="222222"/>
+          <w:sz w:val="26"/>
+          <w:szCs w:val="26"/>
+        </w:rPr>
+        <w:t xml:space="preserve"> </w:t>
+      </w:r>
+      <w:r>
+        <w:rPr>
+          <w:rFonts w:ascii="Arial" w:eastAsia="Times New Roman" w:hAnsi="Arial" w:cs="Arial"/>
+          <w:color w:val="222222"/>
+          <w:sz w:val="26"/>
+          <w:szCs w:val="26"/>
+        </w:rPr>
+        <w:t>eliciting positive change in this world</w:t>
+      </w:r>
+      <w:r>
+        <w:rPr>
+          <w:rFonts w:ascii="Arial" w:eastAsia="Times New Roman" w:hAnsi="Arial" w:cs="Arial"/>
+          <w:color w:val="222222"/>
+          <w:sz w:val="26"/>
+          <w:szCs w:val="26"/>
+        </w:rPr>
+        <w:t>.</w:t>
+      </w:r>
+    </w:p>
+    <w:p>
+      <w:pPr>
+        <w:shd w:val="clear" w:color="auto" w:fill="FFFFFF"/>
+        <w:spacing w:before="100" w:beforeAutospacing="1" w:after="100" w:afterAutospacing="1"/>
+        <w:jc w:val="both"/>
+        <w:rPr>
+          <w:rFonts w:ascii="Arial" w:eastAsia="Times New Roman" w:hAnsi="Arial" w:cs="Arial"/>
+          <w:color w:val="222222"/>
+          <w:sz w:val="26"/>
+          <w:szCs w:val="26"/>
+        </w:rPr>
+      </w:pPr>
+    </w:p>
+    <w:p>
+      <w:pPr>
+        <w:shd w:val="clear" w:color="auto" w:fill="FFFFFF"/>
+        <w:spacing w:before="100" w:beforeAutospacing="1" w:after="100" w:afterAutospacing="1"/>
+        <w:jc w:val="both"/>
+        <w:rPr>
+          <w:rFonts w:ascii="Arial" w:eastAsia="Times New Roman" w:hAnsi="Arial" w:cs="Arial"/>
+          <w:color w:val="222222"/>
+          <w:sz w:val="26"/>
+          <w:szCs w:val="26"/>
+        </w:rPr>
+      </w:pPr>
+      <w:r>
+        <w:rPr>
+          <w:rFonts w:ascii="Arial" w:eastAsia="Times New Roman" w:hAnsi="Arial" w:cs="Arial"/>
+          <w:color w:val="222222"/>
+          <w:sz w:val="26"/>
+          <w:szCs w:val="26"/>
+        </w:rPr>
+        <w:t xml:space="preserve">I am in constant conflict with myself.  </w:t>
+      </w:r>
+    </w:p>
+    <w:p>
+      <w:pPr>
+        <w:shd w:val="clear" w:color="auto" w:fill="FFFFFF"/>
+        <w:spacing w:before="100" w:beforeAutospacing="1" w:after="100" w:afterAutospacing="1"/>
+        <w:jc w:val="both"/>
+        <w:rPr>
+          <w:rFonts w:ascii="Arial" w:eastAsia="Times New Roman" w:hAnsi="Arial" w:cs="Arial"/>
+          <w:color w:val="222222"/>
+          <w:sz w:val="26"/>
+          <w:szCs w:val="26"/>
+        </w:rPr>
+      </w:pPr>
+      <w:r>
+        <w:rPr>
+          <w:rFonts w:ascii="Arial" w:eastAsia="Times New Roman" w:hAnsi="Arial" w:cs="Arial"/>
+          <w:color w:val="222222"/>
+          <w:sz w:val="26"/>
+          <w:szCs w:val="26"/>
+        </w:rPr>
+        <w:t xml:space="preserve">I’m striving to find the sweet spot – using my life to bring glory to God, yielding to his will.  </w:t>
+      </w:r>
+    </w:p>
+    <w:p>
+      <w:pPr>
+        <w:shd w:val="clear" w:color="auto" w:fill="FFFFFF"/>
+        <w:spacing w:before="100" w:beforeAutospacing="1" w:after="100" w:afterAutospacing="1"/>
+        <w:rPr>
+          <w:rFonts w:ascii="Arial" w:eastAsia="Times New Roman" w:hAnsi="Arial" w:cs="Arial"/>
+          <w:color w:val="222222"/>
+          <w:sz w:val="26"/>
+          <w:szCs w:val="26"/>
+        </w:rPr>
+      </w:pPr>
+    </w:p>
+    <w:p>
+      <w:pPr>
+        <w:shd w:val="clear" w:color="auto" w:fill="FFFFFF"/>
+        <w:spacing w:before="100" w:beforeAutospacing="1" w:after="100" w:afterAutospacing="1"/>
         <w:rPr>
           <w:rFonts w:ascii="Arial" w:eastAsia="Times New Roman" w:hAnsi="Arial" w:cs="Arial"/>
           <w:color w:val="222222"/>
@@ -283,6 +586,7 @@
           <w:sz w:val="26"/>
           <w:szCs w:val="26"/>
         </w:rPr>
+        <w:lastRenderedPageBreak/>
         <w:t>I am currently seeking employment as an entry level software or web developer.  I can’t wait to start my new career</w:t>
       </w:r>
       <w:r>
@@ -368,25 +672,7 @@
             <w:sz w:val="26"/>
             <w:szCs w:val="26"/>
           </w:rPr>
-          <w:t>https://www.linkedin.com/in/keeganadam</w:t>
-        </w:r>
-        <w:r>
-          <w:rPr>
-            <w:rStyle w:val="Hyperlink"/>
-            <w:rFonts w:ascii="Arial" w:eastAsia="Times New Roman" w:hAnsi="Arial" w:cs="Arial"/>
-            <w:sz w:val="26"/>
-            <w:szCs w:val="26"/>
-          </w:rPr>
-          <w:t>s</w:t>
-        </w:r>
-        <w:r>
-          <w:rPr>
-            <w:rStyle w:val="Hyperlink"/>
-            <w:rFonts w:ascii="Arial" w:eastAsia="Times New Roman" w:hAnsi="Arial" w:cs="Arial"/>
-            <w:sz w:val="26"/>
-            <w:szCs w:val="26"/>
-          </w:rPr>
-          <w:t>jones/</w:t>
+          <w:t>https://www.linkedin.com/in/keeganadamsjones/</w:t>
         </w:r>
       </w:hyperlink>
       <w:r>
@@ -406,25 +692,7 @@
             <w:sz w:val="26"/>
             <w:szCs w:val="26"/>
           </w:rPr>
-          <w:t>https://github.com/KeeganAda</w:t>
-        </w:r>
-        <w:r>
-          <w:rPr>
-            <w:rStyle w:val="Hyperlink"/>
-            <w:rFonts w:ascii="Arial" w:eastAsia="Times New Roman" w:hAnsi="Arial" w:cs="Arial"/>
-            <w:sz w:val="26"/>
-            <w:szCs w:val="26"/>
-          </w:rPr>
-          <w:t>m</w:t>
-        </w:r>
-        <w:r>
-          <w:rPr>
-            <w:rStyle w:val="Hyperlink"/>
-            <w:rFonts w:ascii="Arial" w:eastAsia="Times New Roman" w:hAnsi="Arial" w:cs="Arial"/>
-            <w:sz w:val="26"/>
-            <w:szCs w:val="26"/>
-          </w:rPr>
-          <w:t>sJones</w:t>
+          <w:t>https://github.com/KeeganAdamsJones</w:t>
         </w:r>
       </w:hyperlink>
       <w:r>

</xml_diff>

<commit_message>
edit about statement format
</commit_message>
<xml_diff>
--- a/aboutKeegan.docx
+++ b/aboutKeegan.docx
@@ -6,7 +6,6 @@
       <w:pPr>
         <w:shd w:val="clear" w:color="auto" w:fill="FFFFFF"/>
         <w:spacing w:before="100" w:beforeAutospacing="1" w:after="100" w:afterAutospacing="1"/>
-        <w:jc w:val="both"/>
         <w:rPr>
           <w:rFonts w:ascii="Arial" w:eastAsia="Times New Roman" w:hAnsi="Arial" w:cs="Arial"/>
           <w:color w:val="222222"/>
@@ -21,7 +20,249 @@
           <w:sz w:val="26"/>
           <w:szCs w:val="26"/>
         </w:rPr>
-        <w:t>I am a complex individual</w:t>
+        <w:t>Before all other things, I</w:t>
+      </w:r>
+      <w:r>
+        <w:rPr>
+          <w:rFonts w:ascii="Arial" w:eastAsia="Times New Roman" w:hAnsi="Arial" w:cs="Arial"/>
+          <w:color w:val="222222"/>
+          <w:sz w:val="26"/>
+          <w:szCs w:val="26"/>
+        </w:rPr>
+        <w:t xml:space="preserve"> am a child of God and a mother to 3 beautiful children.</w:t>
+      </w:r>
+    </w:p>
+    <w:p>
+      <w:pPr>
+        <w:shd w:val="clear" w:color="auto" w:fill="FFFFFF"/>
+        <w:spacing w:before="100" w:beforeAutospacing="1" w:after="100" w:afterAutospacing="1"/>
+        <w:rPr>
+          <w:rFonts w:ascii="Arial" w:eastAsia="Times New Roman" w:hAnsi="Arial" w:cs="Arial"/>
+          <w:color w:val="222222"/>
+          <w:sz w:val="26"/>
+          <w:szCs w:val="26"/>
+        </w:rPr>
+      </w:pPr>
+      <w:r>
+        <w:rPr>
+          <w:rFonts w:ascii="Arial" w:eastAsia="Times New Roman" w:hAnsi="Arial" w:cs="Arial"/>
+          <w:color w:val="222222"/>
+          <w:sz w:val="26"/>
+          <w:szCs w:val="26"/>
+        </w:rPr>
+        <w:t xml:space="preserve">I love to </w:t>
+      </w:r>
+      <w:r>
+        <w:rPr>
+          <w:rFonts w:ascii="Arial" w:eastAsia="Times New Roman" w:hAnsi="Arial" w:cs="Arial"/>
+          <w:color w:val="222222"/>
+          <w:sz w:val="26"/>
+          <w:szCs w:val="26"/>
+        </w:rPr>
+        <w:t>learn and firmly believe in teaching and sharing</w:t>
+      </w:r>
+      <w:r>
+        <w:rPr>
+          <w:rFonts w:ascii="Arial" w:eastAsia="Times New Roman" w:hAnsi="Arial" w:cs="Arial"/>
+          <w:color w:val="222222"/>
+          <w:sz w:val="26"/>
+          <w:szCs w:val="26"/>
+        </w:rPr>
+        <w:t xml:space="preserve"> what I learn</w:t>
+      </w:r>
+      <w:r>
+        <w:rPr>
+          <w:rFonts w:ascii="Arial" w:eastAsia="Times New Roman" w:hAnsi="Arial" w:cs="Arial"/>
+          <w:color w:val="222222"/>
+          <w:sz w:val="26"/>
+          <w:szCs w:val="26"/>
+        </w:rPr>
+        <w:t xml:space="preserve"> with others.</w:t>
+      </w:r>
+    </w:p>
+    <w:p>
+      <w:pPr>
+        <w:shd w:val="clear" w:color="auto" w:fill="FFFFFF"/>
+        <w:spacing w:before="100" w:beforeAutospacing="1" w:after="100" w:afterAutospacing="1"/>
+        <w:rPr>
+          <w:rFonts w:ascii="Arial" w:eastAsia="Times New Roman" w:hAnsi="Arial" w:cs="Arial"/>
+          <w:color w:val="222222"/>
+          <w:sz w:val="26"/>
+          <w:szCs w:val="26"/>
+        </w:rPr>
+      </w:pPr>
+      <w:r>
+        <w:rPr>
+          <w:rFonts w:ascii="Arial" w:eastAsia="Times New Roman" w:hAnsi="Arial" w:cs="Arial"/>
+          <w:color w:val="222222"/>
+          <w:sz w:val="26"/>
+          <w:szCs w:val="26"/>
+        </w:rPr>
+        <w:t>I am a developer, artist, creator, and problem solver</w:t>
+      </w:r>
+      <w:r>
+        <w:rPr>
+          <w:rFonts w:ascii="Arial" w:eastAsia="Times New Roman" w:hAnsi="Arial" w:cs="Arial"/>
+          <w:color w:val="222222"/>
+          <w:sz w:val="26"/>
+          <w:szCs w:val="26"/>
+        </w:rPr>
+        <w:t xml:space="preserve">.  </w:t>
+      </w:r>
+    </w:p>
+    <w:p>
+      <w:pPr>
+        <w:shd w:val="clear" w:color="auto" w:fill="FFFFFF"/>
+        <w:spacing w:before="100" w:beforeAutospacing="1" w:after="100" w:afterAutospacing="1"/>
+        <w:rPr>
+          <w:rFonts w:ascii="Arial" w:eastAsia="Times New Roman" w:hAnsi="Arial" w:cs="Arial"/>
+          <w:color w:val="222222"/>
+          <w:sz w:val="26"/>
+          <w:szCs w:val="26"/>
+        </w:rPr>
+      </w:pPr>
+      <w:r>
+        <w:rPr>
+          <w:rFonts w:ascii="Arial" w:eastAsia="Times New Roman" w:hAnsi="Arial" w:cs="Arial"/>
+          <w:color w:val="222222"/>
+          <w:sz w:val="26"/>
+          <w:szCs w:val="26"/>
+        </w:rPr>
+        <w:t xml:space="preserve">Balance is something I </w:t>
+      </w:r>
+      <w:r>
+        <w:rPr>
+          <w:rFonts w:ascii="Arial" w:eastAsia="Times New Roman" w:hAnsi="Arial" w:cs="Arial"/>
+          <w:color w:val="222222"/>
+          <w:sz w:val="26"/>
+          <w:szCs w:val="26"/>
+        </w:rPr>
+        <w:t>am striving</w:t>
+      </w:r>
+      <w:r>
+        <w:rPr>
+          <w:rFonts w:ascii="Arial" w:eastAsia="Times New Roman" w:hAnsi="Arial" w:cs="Arial"/>
+          <w:color w:val="222222"/>
+          <w:sz w:val="26"/>
+          <w:szCs w:val="26"/>
+        </w:rPr>
+        <w:t xml:space="preserve"> for</w:t>
+      </w:r>
+      <w:r>
+        <w:rPr>
+          <w:rFonts w:ascii="Arial" w:eastAsia="Times New Roman" w:hAnsi="Arial" w:cs="Arial"/>
+          <w:color w:val="222222"/>
+          <w:sz w:val="26"/>
+          <w:szCs w:val="26"/>
+        </w:rPr>
+        <w:t>. Balance in</w:t>
+      </w:r>
+      <w:r>
+        <w:rPr>
+          <w:rFonts w:ascii="Arial" w:eastAsia="Times New Roman" w:hAnsi="Arial" w:cs="Arial"/>
+          <w:color w:val="222222"/>
+          <w:sz w:val="26"/>
+          <w:szCs w:val="26"/>
+        </w:rPr>
+        <w:t xml:space="preserve"> work, home life, social </w:t>
+      </w:r>
+      <w:proofErr w:type="gramStart"/>
+      <w:r>
+        <w:rPr>
+          <w:rFonts w:ascii="Arial" w:eastAsia="Times New Roman" w:hAnsi="Arial" w:cs="Arial"/>
+          <w:color w:val="222222"/>
+          <w:sz w:val="26"/>
+          <w:szCs w:val="26"/>
+        </w:rPr>
+        <w:t>life</w:t>
+      </w:r>
+      <w:proofErr w:type="gramEnd"/>
+      <w:r>
+        <w:rPr>
+          <w:rFonts w:ascii="Arial" w:eastAsia="Times New Roman" w:hAnsi="Arial" w:cs="Arial"/>
+          <w:color w:val="222222"/>
+          <w:sz w:val="26"/>
+          <w:szCs w:val="26"/>
+        </w:rPr>
+        <w:t xml:space="preserve"> and health. </w:t>
+      </w:r>
+    </w:p>
+    <w:p>
+      <w:pPr>
+        <w:shd w:val="clear" w:color="auto" w:fill="FFFFFF"/>
+        <w:spacing w:before="100" w:beforeAutospacing="1" w:after="100" w:afterAutospacing="1"/>
+        <w:rPr>
+          <w:rFonts w:ascii="Arial" w:eastAsia="Times New Roman" w:hAnsi="Arial" w:cs="Arial"/>
+          <w:color w:val="222222"/>
+          <w:sz w:val="26"/>
+          <w:szCs w:val="26"/>
+        </w:rPr>
+      </w:pPr>
+      <w:r>
+        <w:rPr>
+          <w:rFonts w:ascii="Arial" w:eastAsia="Times New Roman" w:hAnsi="Arial" w:cs="Arial"/>
+          <w:color w:val="222222"/>
+          <w:sz w:val="26"/>
+          <w:szCs w:val="26"/>
+        </w:rPr>
+        <w:t>I am determined yet flexible,</w:t>
+      </w:r>
+      <w:r>
+        <w:rPr>
+          <w:rFonts w:ascii="Arial" w:eastAsia="Times New Roman" w:hAnsi="Arial" w:cs="Arial"/>
+          <w:color w:val="222222"/>
+          <w:sz w:val="26"/>
+          <w:szCs w:val="26"/>
+        </w:rPr>
+        <w:t xml:space="preserve"> and</w:t>
+      </w:r>
+      <w:r>
+        <w:rPr>
+          <w:rFonts w:ascii="Arial" w:eastAsia="Times New Roman" w:hAnsi="Arial" w:cs="Arial"/>
+          <w:color w:val="222222"/>
+          <w:sz w:val="26"/>
+          <w:szCs w:val="26"/>
+        </w:rPr>
+        <w:t xml:space="preserve"> passionate but light-hearted.</w:t>
+      </w:r>
+    </w:p>
+    <w:p>
+      <w:pPr>
+        <w:shd w:val="clear" w:color="auto" w:fill="FFFFFF"/>
+        <w:spacing w:before="100" w:beforeAutospacing="1" w:after="100" w:afterAutospacing="1"/>
+        <w:rPr>
+          <w:rFonts w:ascii="Arial" w:eastAsia="Times New Roman" w:hAnsi="Arial" w:cs="Arial"/>
+          <w:color w:val="222222"/>
+          <w:sz w:val="26"/>
+          <w:szCs w:val="26"/>
+        </w:rPr>
+      </w:pPr>
+      <w:r>
+        <w:rPr>
+          <w:rFonts w:ascii="Arial" w:eastAsia="Times New Roman" w:hAnsi="Arial" w:cs="Arial"/>
+          <w:color w:val="222222"/>
+          <w:sz w:val="26"/>
+          <w:szCs w:val="26"/>
+        </w:rPr>
+        <w:t xml:space="preserve">I desire to travel more and to be </w:t>
+      </w:r>
+      <w:r>
+        <w:rPr>
+          <w:rFonts w:ascii="Arial" w:eastAsia="Times New Roman" w:hAnsi="Arial" w:cs="Arial"/>
+          <w:color w:val="222222"/>
+          <w:sz w:val="26"/>
+          <w:szCs w:val="26"/>
+        </w:rPr>
+        <w:t>joyful right where I am</w:t>
+      </w:r>
+      <w:r>
+        <w:rPr>
+          <w:rFonts w:ascii="Arial" w:eastAsia="Times New Roman" w:hAnsi="Arial" w:cs="Arial"/>
+          <w:color w:val="222222"/>
+          <w:sz w:val="26"/>
+          <w:szCs w:val="26"/>
+        </w:rPr>
+        <w:t xml:space="preserve">.  </w:t>
       </w:r>
     </w:p>
     <w:p>
@@ -36,211 +277,11 @@
           <w:szCs w:val="26"/>
         </w:rPr>
       </w:pPr>
-      <w:r>
-        <w:rPr>
-          <w:rFonts w:ascii="Arial" w:eastAsia="Times New Roman" w:hAnsi="Arial" w:cs="Arial"/>
-          <w:color w:val="222222"/>
-          <w:sz w:val="26"/>
-          <w:szCs w:val="26"/>
-        </w:rPr>
-        <w:t>I am a child of God and a mother to 3 beautiful children.</w:t>
-      </w:r>
     </w:p>
     <w:p>
       <w:pPr>
         <w:shd w:val="clear" w:color="auto" w:fill="FFFFFF"/>
         <w:spacing w:before="100" w:beforeAutospacing="1" w:after="100" w:afterAutospacing="1"/>
-        <w:jc w:val="both"/>
-        <w:rPr>
-          <w:rFonts w:ascii="Arial" w:eastAsia="Times New Roman" w:hAnsi="Arial" w:cs="Arial"/>
-          <w:color w:val="222222"/>
-          <w:sz w:val="26"/>
-          <w:szCs w:val="26"/>
-        </w:rPr>
-      </w:pPr>
-      <w:r>
-        <w:rPr>
-          <w:rFonts w:ascii="Arial" w:eastAsia="Times New Roman" w:hAnsi="Arial" w:cs="Arial"/>
-          <w:color w:val="222222"/>
-          <w:sz w:val="26"/>
-          <w:szCs w:val="26"/>
-        </w:rPr>
-        <w:t>I love to teach others and am a life-long learner.</w:t>
-      </w:r>
-    </w:p>
-    <w:p>
-      <w:pPr>
-        <w:shd w:val="clear" w:color="auto" w:fill="FFFFFF"/>
-        <w:spacing w:before="100" w:beforeAutospacing="1" w:after="100" w:afterAutospacing="1"/>
-        <w:jc w:val="both"/>
-        <w:rPr>
-          <w:rFonts w:ascii="Arial" w:eastAsia="Times New Roman" w:hAnsi="Arial" w:cs="Arial"/>
-          <w:color w:val="222222"/>
-          <w:sz w:val="26"/>
-          <w:szCs w:val="26"/>
-        </w:rPr>
-      </w:pPr>
-      <w:r>
-        <w:rPr>
-          <w:rFonts w:ascii="Arial" w:eastAsia="Times New Roman" w:hAnsi="Arial" w:cs="Arial"/>
-          <w:color w:val="222222"/>
-          <w:sz w:val="26"/>
-          <w:szCs w:val="26"/>
-        </w:rPr>
-        <w:t>I am a developer, artist, creator, and problem solver who is in awe of</w:t>
-      </w:r>
-    </w:p>
-    <w:p>
-      <w:pPr>
-        <w:shd w:val="clear" w:color="auto" w:fill="FFFFFF"/>
-        <w:spacing w:before="100" w:beforeAutospacing="1" w:after="100" w:afterAutospacing="1"/>
-        <w:jc w:val="both"/>
-        <w:rPr>
-          <w:rFonts w:ascii="Arial" w:eastAsia="Times New Roman" w:hAnsi="Arial" w:cs="Arial"/>
-          <w:color w:val="222222"/>
-          <w:sz w:val="26"/>
-          <w:szCs w:val="26"/>
-        </w:rPr>
-      </w:pPr>
-      <w:r>
-        <w:rPr>
-          <w:rFonts w:ascii="Arial" w:eastAsia="Times New Roman" w:hAnsi="Arial" w:cs="Arial"/>
-          <w:color w:val="222222"/>
-          <w:sz w:val="26"/>
-          <w:szCs w:val="26"/>
-        </w:rPr>
-        <w:t>all the beauty that God and people create and contribute to this</w:t>
-      </w:r>
-    </w:p>
-    <w:p>
-      <w:pPr>
-        <w:shd w:val="clear" w:color="auto" w:fill="FFFFFF"/>
-        <w:spacing w:before="100" w:beforeAutospacing="1" w:after="100" w:afterAutospacing="1"/>
-        <w:jc w:val="both"/>
-        <w:rPr>
-          <w:rFonts w:ascii="Arial" w:eastAsia="Times New Roman" w:hAnsi="Arial" w:cs="Arial"/>
-          <w:color w:val="222222"/>
-          <w:sz w:val="26"/>
-          <w:szCs w:val="26"/>
-        </w:rPr>
-      </w:pPr>
-      <w:r>
-        <w:rPr>
-          <w:rFonts w:ascii="Arial" w:eastAsia="Times New Roman" w:hAnsi="Arial" w:cs="Arial"/>
-          <w:color w:val="222222"/>
-          <w:sz w:val="26"/>
-          <w:szCs w:val="26"/>
-        </w:rPr>
-        <w:t>this world.  I consider myself to be a social introvert.</w:t>
-      </w:r>
-    </w:p>
-    <w:p>
-      <w:pPr>
-        <w:shd w:val="clear" w:color="auto" w:fill="FFFFFF"/>
-        <w:spacing w:before="100" w:beforeAutospacing="1" w:after="100" w:afterAutospacing="1"/>
-        <w:jc w:val="both"/>
-        <w:rPr>
-          <w:rFonts w:ascii="Arial" w:eastAsia="Times New Roman" w:hAnsi="Arial" w:cs="Arial"/>
-          <w:color w:val="222222"/>
-          <w:sz w:val="26"/>
-          <w:szCs w:val="26"/>
-        </w:rPr>
-      </w:pPr>
-      <w:r>
-        <w:rPr>
-          <w:rFonts w:ascii="Arial" w:eastAsia="Times New Roman" w:hAnsi="Arial" w:cs="Arial"/>
-          <w:color w:val="222222"/>
-          <w:sz w:val="26"/>
-          <w:szCs w:val="26"/>
-        </w:rPr>
-        <w:t>I am determined, yet flexible, passionate, but light-hearted.</w:t>
-      </w:r>
-    </w:p>
-    <w:p>
-      <w:pPr>
-        <w:shd w:val="clear" w:color="auto" w:fill="FFFFFF"/>
-        <w:spacing w:before="100" w:beforeAutospacing="1" w:after="100" w:afterAutospacing="1"/>
-        <w:jc w:val="both"/>
-        <w:rPr>
-          <w:rFonts w:ascii="Arial" w:eastAsia="Times New Roman" w:hAnsi="Arial" w:cs="Arial"/>
-          <w:color w:val="222222"/>
-          <w:sz w:val="26"/>
-          <w:szCs w:val="26"/>
-        </w:rPr>
-      </w:pPr>
-      <w:r>
-        <w:rPr>
-          <w:rFonts w:ascii="Arial" w:eastAsia="Times New Roman" w:hAnsi="Arial" w:cs="Arial"/>
-          <w:color w:val="222222"/>
-          <w:sz w:val="26"/>
-          <w:szCs w:val="26"/>
-        </w:rPr>
-        <w:t>I desire to travel more and to be truly present at home.  I am striving for</w:t>
-      </w:r>
-    </w:p>
-    <w:p>
-      <w:pPr>
-        <w:shd w:val="clear" w:color="auto" w:fill="FFFFFF"/>
-        <w:spacing w:before="100" w:beforeAutospacing="1" w:after="100" w:afterAutospacing="1"/>
-        <w:jc w:val="both"/>
-        <w:rPr>
-          <w:rFonts w:ascii="Arial" w:eastAsia="Times New Roman" w:hAnsi="Arial" w:cs="Arial"/>
-          <w:color w:val="222222"/>
-          <w:sz w:val="26"/>
-          <w:szCs w:val="26"/>
-        </w:rPr>
-      </w:pPr>
-      <w:r>
-        <w:rPr>
-          <w:rFonts w:ascii="Arial" w:eastAsia="Times New Roman" w:hAnsi="Arial" w:cs="Arial"/>
-          <w:color w:val="222222"/>
-          <w:sz w:val="26"/>
-          <w:szCs w:val="26"/>
-        </w:rPr>
-        <w:t xml:space="preserve">balance </w:t>
-      </w:r>
-      <w:r>
-        <w:rPr>
-          <w:rFonts w:ascii="Arial" w:eastAsia="Times New Roman" w:hAnsi="Arial" w:cs="Arial"/>
-          <w:color w:val="222222"/>
-          <w:sz w:val="26"/>
-          <w:szCs w:val="26"/>
-        </w:rPr>
-        <w:t>while</w:t>
-      </w:r>
-      <w:r>
-        <w:rPr>
-          <w:rFonts w:ascii="Arial" w:eastAsia="Times New Roman" w:hAnsi="Arial" w:cs="Arial"/>
-          <w:color w:val="222222"/>
-          <w:sz w:val="26"/>
-          <w:szCs w:val="26"/>
-        </w:rPr>
-        <w:t xml:space="preserve"> </w:t>
-      </w:r>
-      <w:r>
-        <w:rPr>
-          <w:rFonts w:ascii="Arial" w:eastAsia="Times New Roman" w:hAnsi="Arial" w:cs="Arial"/>
-          <w:color w:val="222222"/>
-          <w:sz w:val="26"/>
-          <w:szCs w:val="26"/>
-        </w:rPr>
-        <w:t>eliciting positive change in this world</w:t>
-      </w:r>
-      <w:r>
-        <w:rPr>
-          <w:rFonts w:ascii="Arial" w:eastAsia="Times New Roman" w:hAnsi="Arial" w:cs="Arial"/>
-          <w:color w:val="222222"/>
-          <w:sz w:val="26"/>
-          <w:szCs w:val="26"/>
-        </w:rPr>
-        <w:t>.</w:t>
-      </w:r>
-    </w:p>
-    <w:p>
-      <w:pPr>
-        <w:shd w:val="clear" w:color="auto" w:fill="FFFFFF"/>
-        <w:spacing w:before="100" w:beforeAutospacing="1" w:after="100" w:afterAutospacing="1"/>
-        <w:jc w:val="both"/>
         <w:rPr>
           <w:rFonts w:ascii="Arial" w:eastAsia="Times New Roman" w:hAnsi="Arial" w:cs="Arial"/>
           <w:color w:val="222222"/>
@@ -253,7 +294,6 @@
       <w:pPr>
         <w:shd w:val="clear" w:color="auto" w:fill="FFFFFF"/>
         <w:spacing w:before="100" w:beforeAutospacing="1" w:after="100" w:afterAutospacing="1"/>
-        <w:jc w:val="both"/>
         <w:rPr>
           <w:rFonts w:ascii="Arial" w:eastAsia="Times New Roman" w:hAnsi="Arial" w:cs="Arial"/>
           <w:color w:val="222222"/>
@@ -268,14 +308,49 @@
           <w:sz w:val="26"/>
           <w:szCs w:val="26"/>
         </w:rPr>
-        <w:t xml:space="preserve">I am in constant conflict with myself.  </w:t>
+        <w:t>I am a recent graduate</w:t>
+      </w:r>
+      <w:r>
+        <w:rPr>
+          <w:rFonts w:ascii="Arial" w:eastAsia="Times New Roman" w:hAnsi="Arial" w:cs="Arial"/>
+          <w:color w:val="222222"/>
+          <w:sz w:val="26"/>
+          <w:szCs w:val="26"/>
+        </w:rPr>
+        <w:t xml:space="preserve">, earning a Bachelor of Science degree with </w:t>
+      </w:r>
+      <w:r>
+        <w:rPr>
+          <w:rFonts w:ascii="Arial" w:eastAsia="Times New Roman" w:hAnsi="Arial" w:cs="Arial"/>
+          <w:color w:val="222222"/>
+          <w:sz w:val="26"/>
+          <w:szCs w:val="26"/>
+        </w:rPr>
+        <w:t>a focus on software development</w:t>
+      </w:r>
+      <w:r>
+        <w:rPr>
+          <w:rFonts w:ascii="Arial" w:eastAsia="Times New Roman" w:hAnsi="Arial" w:cs="Arial"/>
+          <w:color w:val="222222"/>
+          <w:sz w:val="26"/>
+          <w:szCs w:val="26"/>
+        </w:rPr>
+        <w:t>.</w:t>
+      </w:r>
+      <w:r>
+        <w:rPr>
+          <w:rFonts w:ascii="Arial" w:eastAsia="Times New Roman" w:hAnsi="Arial" w:cs="Arial"/>
+          <w:color w:val="222222"/>
+          <w:sz w:val="26"/>
+          <w:szCs w:val="26"/>
+        </w:rPr>
+        <w:t xml:space="preserve"> I also have a degree in fine art. My education combined with experience in management and customer service give me an excellent foundation to launch my new career in software or web development.</w:t>
       </w:r>
     </w:p>
     <w:p>
       <w:pPr>
         <w:shd w:val="clear" w:color="auto" w:fill="FFFFFF"/>
         <w:spacing w:before="100" w:beforeAutospacing="1" w:after="100" w:afterAutospacing="1"/>
-        <w:jc w:val="both"/>
         <w:rPr>
           <w:rFonts w:ascii="Arial" w:eastAsia="Times New Roman" w:hAnsi="Arial" w:cs="Arial"/>
           <w:color w:val="222222"/>
@@ -290,7 +365,43 @@
           <w:sz w:val="26"/>
           <w:szCs w:val="26"/>
         </w:rPr>
-        <w:t xml:space="preserve">I’m striving to find the sweet spot – using my life to bring glory to God, yielding to his will.  </w:t>
+        <w:t>I love to design and create</w:t>
+      </w:r>
+      <w:r>
+        <w:rPr>
+          <w:rFonts w:ascii="Arial" w:eastAsia="Times New Roman" w:hAnsi="Arial" w:cs="Arial"/>
+          <w:color w:val="222222"/>
+          <w:sz w:val="26"/>
+          <w:szCs w:val="26"/>
+        </w:rPr>
+        <w:t xml:space="preserve"> new things</w:t>
+      </w:r>
+      <w:r>
+        <w:rPr>
+          <w:rFonts w:ascii="Arial" w:eastAsia="Times New Roman" w:hAnsi="Arial" w:cs="Arial"/>
+          <w:color w:val="222222"/>
+          <w:sz w:val="26"/>
+          <w:szCs w:val="26"/>
+        </w:rPr>
+        <w:t>.  Finding innovative solutions to problems</w:t>
+      </w:r>
+      <w:r>
+        <w:rPr>
+          <w:rFonts w:ascii="Arial" w:eastAsia="Times New Roman" w:hAnsi="Arial" w:cs="Arial"/>
+          <w:color w:val="222222"/>
+          <w:sz w:val="26"/>
+          <w:szCs w:val="26"/>
+        </w:rPr>
+        <w:t xml:space="preserve"> drives me, whether I am building something with my hands or solving a challenge in software development.  </w:t>
+      </w:r>
+      <w:r>
+        <w:rPr>
+          <w:rFonts w:ascii="Arial" w:eastAsia="Times New Roman" w:hAnsi="Arial" w:cs="Arial"/>
+          <w:color w:val="222222"/>
+          <w:sz w:val="26"/>
+          <w:szCs w:val="26"/>
+        </w:rPr>
+        <w:t xml:space="preserve">I have a passion for learning and really enjoy working alone and in team environments. </w:t>
       </w:r>
     </w:p>
     <w:p>
@@ -304,6 +415,143 @@
           <w:szCs w:val="26"/>
         </w:rPr>
       </w:pPr>
+      <w:r>
+        <w:rPr>
+          <w:rFonts w:ascii="Arial" w:eastAsia="Times New Roman" w:hAnsi="Arial" w:cs="Arial"/>
+          <w:color w:val="222222"/>
+          <w:sz w:val="26"/>
+          <w:szCs w:val="26"/>
+        </w:rPr>
+        <w:t>My desire and</w:t>
+      </w:r>
+      <w:r>
+        <w:rPr>
+          <w:rFonts w:ascii="Arial" w:eastAsia="Times New Roman" w:hAnsi="Arial" w:cs="Arial"/>
+          <w:color w:val="222222"/>
+          <w:sz w:val="26"/>
+          <w:szCs w:val="26"/>
+        </w:rPr>
+        <w:t xml:space="preserve"> determination to </w:t>
+      </w:r>
+      <w:r>
+        <w:rPr>
+          <w:rFonts w:ascii="Arial" w:eastAsia="Times New Roman" w:hAnsi="Arial" w:cs="Arial"/>
+          <w:color w:val="222222"/>
+          <w:sz w:val="26"/>
+          <w:szCs w:val="26"/>
+        </w:rPr>
+        <w:t xml:space="preserve">learn helped me to earn a 4.0 </w:t>
+      </w:r>
+      <w:proofErr w:type="spellStart"/>
+      <w:r>
+        <w:rPr>
+          <w:rFonts w:ascii="Arial" w:eastAsia="Times New Roman" w:hAnsi="Arial" w:cs="Arial"/>
+          <w:color w:val="222222"/>
+          <w:sz w:val="26"/>
+          <w:szCs w:val="26"/>
+        </w:rPr>
+        <w:t>gpa</w:t>
+      </w:r>
+      <w:proofErr w:type="spellEnd"/>
+      <w:r>
+        <w:rPr>
+          <w:rFonts w:ascii="Arial" w:eastAsia="Times New Roman" w:hAnsi="Arial" w:cs="Arial"/>
+          <w:color w:val="222222"/>
+          <w:sz w:val="26"/>
+          <w:szCs w:val="26"/>
+        </w:rPr>
+        <w:t xml:space="preserve"> upon graduation</w:t>
+      </w:r>
+      <w:r>
+        <w:rPr>
+          <w:rFonts w:ascii="Arial" w:eastAsia="Times New Roman" w:hAnsi="Arial" w:cs="Arial"/>
+          <w:color w:val="222222"/>
+          <w:sz w:val="26"/>
+          <w:szCs w:val="26"/>
+        </w:rPr>
+        <w:t xml:space="preserve">. </w:t>
+      </w:r>
+      <w:r>
+        <w:rPr>
+          <w:rFonts w:ascii="Arial" w:eastAsia="Times New Roman" w:hAnsi="Arial" w:cs="Arial"/>
+          <w:color w:val="222222"/>
+          <w:sz w:val="26"/>
+          <w:szCs w:val="26"/>
+        </w:rPr>
+        <w:t xml:space="preserve"> </w:t>
+      </w:r>
+      <w:r>
+        <w:rPr>
+          <w:rFonts w:ascii="Arial" w:eastAsia="Times New Roman" w:hAnsi="Arial" w:cs="Arial"/>
+          <w:color w:val="222222"/>
+          <w:sz w:val="26"/>
+          <w:szCs w:val="26"/>
+        </w:rPr>
+        <w:t>I have continued to challenge myself to code on my own</w:t>
+      </w:r>
+      <w:r>
+        <w:rPr>
+          <w:rFonts w:ascii="Arial" w:eastAsia="Times New Roman" w:hAnsi="Arial" w:cs="Arial"/>
+          <w:color w:val="222222"/>
+          <w:sz w:val="26"/>
+          <w:szCs w:val="26"/>
+        </w:rPr>
+        <w:t xml:space="preserve"> time</w:t>
+      </w:r>
+      <w:r>
+        <w:rPr>
+          <w:rFonts w:ascii="Arial" w:eastAsia="Times New Roman" w:hAnsi="Arial" w:cs="Arial"/>
+          <w:color w:val="222222"/>
+          <w:sz w:val="26"/>
+          <w:szCs w:val="26"/>
+        </w:rPr>
+        <w:t xml:space="preserve">.  I believe </w:t>
+      </w:r>
+      <w:r>
+        <w:rPr>
+          <w:rFonts w:ascii="Arial" w:eastAsia="Times New Roman" w:hAnsi="Arial" w:cs="Arial"/>
+          <w:color w:val="222222"/>
+          <w:sz w:val="26"/>
+          <w:szCs w:val="26"/>
+        </w:rPr>
+        <w:t>that</w:t>
+      </w:r>
+      <w:r>
+        <w:rPr>
+          <w:rFonts w:ascii="Arial" w:eastAsia="Times New Roman" w:hAnsi="Arial" w:cs="Arial"/>
+          <w:color w:val="222222"/>
+          <w:sz w:val="26"/>
+          <w:szCs w:val="26"/>
+        </w:rPr>
+        <w:t xml:space="preserve"> </w:t>
+      </w:r>
+      <w:r>
+        <w:rPr>
+          <w:rFonts w:ascii="Arial" w:eastAsia="Times New Roman" w:hAnsi="Arial" w:cs="Arial"/>
+          <w:color w:val="222222"/>
+          <w:sz w:val="26"/>
+          <w:szCs w:val="26"/>
+        </w:rPr>
+        <w:t>mindfulness and balance are key in both work and home life.  I have 3 amazing kids, love to make art, garden, read</w:t>
+      </w:r>
+      <w:r>
+        <w:rPr>
+          <w:rFonts w:ascii="Arial" w:eastAsia="Times New Roman" w:hAnsi="Arial" w:cs="Arial"/>
+          <w:color w:val="222222"/>
+          <w:sz w:val="26"/>
+          <w:szCs w:val="26"/>
+        </w:rPr>
+        <w:t>, travel</w:t>
+      </w:r>
+      <w:r>
+        <w:rPr>
+          <w:rFonts w:ascii="Arial" w:eastAsia="Times New Roman" w:hAnsi="Arial" w:cs="Arial"/>
+          <w:color w:val="222222"/>
+          <w:sz w:val="26"/>
+          <w:szCs w:val="26"/>
+        </w:rPr>
+        <w:t xml:space="preserve"> and spend time outdoors.</w:t>
+      </w:r>
     </w:p>
     <w:p>
       <w:pPr>
@@ -323,270 +571,6 @@
           <w:sz w:val="26"/>
           <w:szCs w:val="26"/>
         </w:rPr>
-        <w:t>I am a recent graduate</w:t>
-      </w:r>
-      <w:r>
-        <w:rPr>
-          <w:rFonts w:ascii="Arial" w:eastAsia="Times New Roman" w:hAnsi="Arial" w:cs="Arial"/>
-          <w:color w:val="222222"/>
-          <w:sz w:val="26"/>
-          <w:szCs w:val="26"/>
-        </w:rPr>
-        <w:t xml:space="preserve">, earning a Bachelor of Science degree with </w:t>
-      </w:r>
-      <w:r>
-        <w:rPr>
-          <w:rFonts w:ascii="Arial" w:eastAsia="Times New Roman" w:hAnsi="Arial" w:cs="Arial"/>
-          <w:color w:val="222222"/>
-          <w:sz w:val="26"/>
-          <w:szCs w:val="26"/>
-        </w:rPr>
-        <w:t>a focus on software development</w:t>
-      </w:r>
-      <w:r>
-        <w:rPr>
-          <w:rFonts w:ascii="Arial" w:eastAsia="Times New Roman" w:hAnsi="Arial" w:cs="Arial"/>
-          <w:color w:val="222222"/>
-          <w:sz w:val="26"/>
-          <w:szCs w:val="26"/>
-        </w:rPr>
-        <w:t>.</w:t>
-      </w:r>
-      <w:r>
-        <w:rPr>
-          <w:rFonts w:ascii="Arial" w:eastAsia="Times New Roman" w:hAnsi="Arial" w:cs="Arial"/>
-          <w:color w:val="222222"/>
-          <w:sz w:val="26"/>
-          <w:szCs w:val="26"/>
-        </w:rPr>
-        <w:t xml:space="preserve"> I also have a degree in fine art. My education combined with experience in management and customer service give me an excellent foundation to launch my new career in software or web development.</w:t>
-      </w:r>
-    </w:p>
-    <w:p>
-      <w:pPr>
-        <w:shd w:val="clear" w:color="auto" w:fill="FFFFFF"/>
-        <w:spacing w:before="100" w:beforeAutospacing="1" w:after="100" w:afterAutospacing="1"/>
-        <w:rPr>
-          <w:rFonts w:ascii="Arial" w:eastAsia="Times New Roman" w:hAnsi="Arial" w:cs="Arial"/>
-          <w:color w:val="222222"/>
-          <w:sz w:val="26"/>
-          <w:szCs w:val="26"/>
-        </w:rPr>
-      </w:pPr>
-      <w:r>
-        <w:rPr>
-          <w:rFonts w:ascii="Arial" w:eastAsia="Times New Roman" w:hAnsi="Arial" w:cs="Arial"/>
-          <w:color w:val="222222"/>
-          <w:sz w:val="26"/>
-          <w:szCs w:val="26"/>
-        </w:rPr>
-        <w:t>I love to design and create</w:t>
-      </w:r>
-      <w:r>
-        <w:rPr>
-          <w:rFonts w:ascii="Arial" w:eastAsia="Times New Roman" w:hAnsi="Arial" w:cs="Arial"/>
-          <w:color w:val="222222"/>
-          <w:sz w:val="26"/>
-          <w:szCs w:val="26"/>
-        </w:rPr>
-        <w:t xml:space="preserve"> new things</w:t>
-      </w:r>
-      <w:r>
-        <w:rPr>
-          <w:rFonts w:ascii="Arial" w:eastAsia="Times New Roman" w:hAnsi="Arial" w:cs="Arial"/>
-          <w:color w:val="222222"/>
-          <w:sz w:val="26"/>
-          <w:szCs w:val="26"/>
-        </w:rPr>
-        <w:t>.  Finding innovative solutions to problems</w:t>
-      </w:r>
-      <w:r>
-        <w:rPr>
-          <w:rFonts w:ascii="Arial" w:eastAsia="Times New Roman" w:hAnsi="Arial" w:cs="Arial"/>
-          <w:color w:val="222222"/>
-          <w:sz w:val="26"/>
-          <w:szCs w:val="26"/>
-        </w:rPr>
-        <w:t xml:space="preserve"> drives me, whether I am building something with my hands or solving a challenge in software development.  </w:t>
-      </w:r>
-      <w:r>
-        <w:rPr>
-          <w:rFonts w:ascii="Arial" w:eastAsia="Times New Roman" w:hAnsi="Arial" w:cs="Arial"/>
-          <w:color w:val="222222"/>
-          <w:sz w:val="26"/>
-          <w:szCs w:val="26"/>
-        </w:rPr>
-        <w:t xml:space="preserve">I have a passion for learning and really enjoy working alone and in team environments. </w:t>
-      </w:r>
-    </w:p>
-    <w:p>
-      <w:pPr>
-        <w:shd w:val="clear" w:color="auto" w:fill="FFFFFF"/>
-        <w:spacing w:before="100" w:beforeAutospacing="1" w:after="100" w:afterAutospacing="1"/>
-        <w:rPr>
-          <w:rFonts w:ascii="Arial" w:eastAsia="Times New Roman" w:hAnsi="Arial" w:cs="Arial"/>
-          <w:color w:val="222222"/>
-          <w:sz w:val="26"/>
-          <w:szCs w:val="26"/>
-        </w:rPr>
-      </w:pPr>
-      <w:r>
-        <w:rPr>
-          <w:rFonts w:ascii="Arial" w:eastAsia="Times New Roman" w:hAnsi="Arial" w:cs="Arial"/>
-          <w:color w:val="222222"/>
-          <w:sz w:val="26"/>
-          <w:szCs w:val="26"/>
-        </w:rPr>
-        <w:t>My desire and</w:t>
-      </w:r>
-      <w:r>
-        <w:rPr>
-          <w:rFonts w:ascii="Arial" w:eastAsia="Times New Roman" w:hAnsi="Arial" w:cs="Arial"/>
-          <w:color w:val="222222"/>
-          <w:sz w:val="26"/>
-          <w:szCs w:val="26"/>
-        </w:rPr>
-        <w:t xml:space="preserve"> determination to </w:t>
-      </w:r>
-      <w:r>
-        <w:rPr>
-          <w:rFonts w:ascii="Arial" w:eastAsia="Times New Roman" w:hAnsi="Arial" w:cs="Arial"/>
-          <w:color w:val="222222"/>
-          <w:sz w:val="26"/>
-          <w:szCs w:val="26"/>
-        </w:rPr>
-        <w:t xml:space="preserve">learn helped me to earn a 4.0 </w:t>
-      </w:r>
-      <w:proofErr w:type="spellStart"/>
-      <w:r>
-        <w:rPr>
-          <w:rFonts w:ascii="Arial" w:eastAsia="Times New Roman" w:hAnsi="Arial" w:cs="Arial"/>
-          <w:color w:val="222222"/>
-          <w:sz w:val="26"/>
-          <w:szCs w:val="26"/>
-        </w:rPr>
-        <w:t>gpa</w:t>
-      </w:r>
-      <w:proofErr w:type="spellEnd"/>
-      <w:r>
-        <w:rPr>
-          <w:rFonts w:ascii="Arial" w:eastAsia="Times New Roman" w:hAnsi="Arial" w:cs="Arial"/>
-          <w:color w:val="222222"/>
-          <w:sz w:val="26"/>
-          <w:szCs w:val="26"/>
-        </w:rPr>
-        <w:t xml:space="preserve"> upon graduation</w:t>
-      </w:r>
-      <w:r>
-        <w:rPr>
-          <w:rFonts w:ascii="Arial" w:eastAsia="Times New Roman" w:hAnsi="Arial" w:cs="Arial"/>
-          <w:color w:val="222222"/>
-          <w:sz w:val="26"/>
-          <w:szCs w:val="26"/>
-        </w:rPr>
-        <w:t xml:space="preserve">. </w:t>
-      </w:r>
-      <w:r>
-        <w:rPr>
-          <w:rFonts w:ascii="Arial" w:eastAsia="Times New Roman" w:hAnsi="Arial" w:cs="Arial"/>
-          <w:color w:val="222222"/>
-          <w:sz w:val="26"/>
-          <w:szCs w:val="26"/>
-        </w:rPr>
-        <w:t xml:space="preserve"> </w:t>
-      </w:r>
-      <w:r>
-        <w:rPr>
-          <w:rFonts w:ascii="Arial" w:eastAsia="Times New Roman" w:hAnsi="Arial" w:cs="Arial"/>
-          <w:color w:val="222222"/>
-          <w:sz w:val="26"/>
-          <w:szCs w:val="26"/>
-        </w:rPr>
-        <w:t>I have continued to challenge myself to code on my own</w:t>
-      </w:r>
-      <w:r>
-        <w:rPr>
-          <w:rFonts w:ascii="Arial" w:eastAsia="Times New Roman" w:hAnsi="Arial" w:cs="Arial"/>
-          <w:color w:val="222222"/>
-          <w:sz w:val="26"/>
-          <w:szCs w:val="26"/>
-        </w:rPr>
-        <w:t xml:space="preserve"> time</w:t>
-      </w:r>
-      <w:r>
-        <w:rPr>
-          <w:rFonts w:ascii="Arial" w:eastAsia="Times New Roman" w:hAnsi="Arial" w:cs="Arial"/>
-          <w:color w:val="222222"/>
-          <w:sz w:val="26"/>
-          <w:szCs w:val="26"/>
-        </w:rPr>
-        <w:t xml:space="preserve">.  I believe </w:t>
-      </w:r>
-      <w:r>
-        <w:rPr>
-          <w:rFonts w:ascii="Arial" w:eastAsia="Times New Roman" w:hAnsi="Arial" w:cs="Arial"/>
-          <w:color w:val="222222"/>
-          <w:sz w:val="26"/>
-          <w:szCs w:val="26"/>
-        </w:rPr>
-        <w:t>that</w:t>
-      </w:r>
-      <w:r>
-        <w:rPr>
-          <w:rFonts w:ascii="Arial" w:eastAsia="Times New Roman" w:hAnsi="Arial" w:cs="Arial"/>
-          <w:color w:val="222222"/>
-          <w:sz w:val="26"/>
-          <w:szCs w:val="26"/>
-        </w:rPr>
-        <w:t xml:space="preserve"> </w:t>
-      </w:r>
-      <w:r>
-        <w:rPr>
-          <w:rFonts w:ascii="Arial" w:eastAsia="Times New Roman" w:hAnsi="Arial" w:cs="Arial"/>
-          <w:color w:val="222222"/>
-          <w:sz w:val="26"/>
-          <w:szCs w:val="26"/>
-        </w:rPr>
-        <w:t>mindfulness and balance are key in both work and home life.  I have 3 amazing kids, love to make art, garden, read</w:t>
-      </w:r>
-      <w:r>
-        <w:rPr>
-          <w:rFonts w:ascii="Arial" w:eastAsia="Times New Roman" w:hAnsi="Arial" w:cs="Arial"/>
-          <w:color w:val="222222"/>
-          <w:sz w:val="26"/>
-          <w:szCs w:val="26"/>
-        </w:rPr>
-        <w:t>, travel</w:t>
-      </w:r>
-      <w:r>
-        <w:rPr>
-          <w:rFonts w:ascii="Arial" w:eastAsia="Times New Roman" w:hAnsi="Arial" w:cs="Arial"/>
-          <w:color w:val="222222"/>
-          <w:sz w:val="26"/>
-          <w:szCs w:val="26"/>
-        </w:rPr>
-        <w:t xml:space="preserve"> and spend time outdoors.</w:t>
-      </w:r>
-    </w:p>
-    <w:p>
-      <w:pPr>
-        <w:shd w:val="clear" w:color="auto" w:fill="FFFFFF"/>
-        <w:spacing w:before="100" w:beforeAutospacing="1" w:after="100" w:afterAutospacing="1"/>
-        <w:rPr>
-          <w:rFonts w:ascii="Arial" w:eastAsia="Times New Roman" w:hAnsi="Arial" w:cs="Arial"/>
-          <w:color w:val="222222"/>
-          <w:sz w:val="26"/>
-          <w:szCs w:val="26"/>
-        </w:rPr>
-      </w:pPr>
-      <w:r>
-        <w:rPr>
-          <w:rFonts w:ascii="Arial" w:eastAsia="Times New Roman" w:hAnsi="Arial" w:cs="Arial"/>
-          <w:color w:val="222222"/>
-          <w:sz w:val="26"/>
-          <w:szCs w:val="26"/>
-        </w:rPr>
-        <w:lastRenderedPageBreak/>
         <w:t>I am currently seeking employment as an entry level software or web developer.  I can’t wait to start my new career</w:t>
       </w:r>
       <w:r>

</xml_diff>